<commit_message>
Tim hieu dvwa va cac lo hong bao mat
</commit_message>
<xml_diff>
--- a/Week 3/Week 3 report.docx
+++ b/Week 3/Week 3 report.docx
@@ -204,6 +204,7 @@
           <w:bCs/>
           <w:sz w:val="30"/>
           <w:szCs w:val="30"/>
+          <w:lang w:val="en-US"/>
         </w:rPr>
       </w:pPr>
       <w:r>
@@ -270,6 +271,16 @@
           <w:szCs w:val="30"/>
         </w:rPr>
         <w:t>)</w:t>
+      </w:r>
+      <w:r>
+        <w:rPr>
+          <w:rFonts w:eastAsia="Times New Roman" w:cs="Times New Roman"/>
+          <w:bCs/>
+          <w:sz w:val="30"/>
+          <w:szCs w:val="30"/>
+          <w:lang w:val="en-US"/>
+        </w:rPr>
+        <w:t xml:space="preserve">  </w:t>
       </w:r>
     </w:p>
     <w:p>
@@ -758,6 +769,7 @@
       </w:pPr>
       <w:r>
         <w:rPr>
+          <w:noProof/>
           <w:sz w:val="32"/>
           <w:szCs w:val="32"/>
           <w:lang w:val="en-US"/>
@@ -810,6 +822,7 @@
       </w:pPr>
       <w:r>
         <w:rPr>
+          <w:noProof/>
           <w:sz w:val="32"/>
           <w:szCs w:val="32"/>
           <w:lang w:val="en-US"/>
@@ -862,6 +875,7 @@
       </w:pPr>
       <w:r>
         <w:rPr>
+          <w:noProof/>
           <w:sz w:val="32"/>
           <w:szCs w:val="32"/>
           <w:lang w:val="en-US"/>
@@ -941,6 +955,7 @@
       </w:pPr>
       <w:r>
         <w:rPr>
+          <w:noProof/>
           <w:sz w:val="32"/>
           <w:szCs w:val="32"/>
           <w:lang w:val="en-US"/>
@@ -1003,6 +1018,7 @@
       </w:pPr>
       <w:r>
         <w:rPr>
+          <w:noProof/>
           <w:sz w:val="32"/>
           <w:szCs w:val="32"/>
           <w:lang w:val="en-US"/>
@@ -1130,6 +1146,7 @@
       </w:pPr>
       <w:r>
         <w:rPr>
+          <w:noProof/>
           <w:sz w:val="32"/>
           <w:szCs w:val="32"/>
           <w:lang w:val="en-US"/>
@@ -1208,6 +1225,7 @@
       </w:pPr>
       <w:r>
         <w:rPr>
+          <w:noProof/>
           <w:sz w:val="32"/>
           <w:szCs w:val="32"/>
           <w:lang w:val="en-US"/>
@@ -1362,6 +1380,7 @@
       </w:pPr>
       <w:r>
         <w:rPr>
+          <w:noProof/>
           <w:sz w:val="32"/>
           <w:szCs w:val="32"/>
           <w:lang w:val="en-US"/>
@@ -1504,6 +1523,7 @@
       </w:pPr>
       <w:r>
         <w:rPr>
+          <w:noProof/>
           <w:sz w:val="32"/>
           <w:szCs w:val="32"/>
           <w:lang w:val="en-US"/>
@@ -1574,6 +1594,7 @@
       </w:pPr>
       <w:r>
         <w:rPr>
+          <w:noProof/>
           <w:sz w:val="32"/>
           <w:szCs w:val="32"/>
           <w:lang w:val="en-US"/>
@@ -3603,28 +3624,6 @@
 </file>
 
 <file path=customXml/item1.xml><?xml version="1.0" encoding="utf-8"?>
-<b:Sources xmlns:b="http://schemas.openxmlformats.org/officeDocument/2006/bibliography" xmlns="http://schemas.openxmlformats.org/officeDocument/2006/bibliography" SelectedStyle="\IEEE2006OfficeOnline.xsl" StyleName="IEEE" Version="2006">
-  <b:Source xmlns:b="http://schemas.openxmlformats.org/officeDocument/2006/bibliography">
-    <b:Tag>htt</b:Tag>
-    <b:SourceType>InternetSite</b:SourceType>
-    <b:Guid>{B052DEDB-77F3-4C4D-B43D-025153C28639}</b:Guid>
-    <b:LCID>en-US</b:LCID>
-    <b:URL>https://www.cisco.com/site/us/en/learn/topics/security/what-is-network-security.html#tabs-9da71fbd27-item-1288c79d71-tab</b:URL>
-    <b:RefOrder>1</b:RefOrder>
-  </b:Source>
-</b:Sources>
-</file>
-
-<file path=customXml/item2.xml><?xml version="1.0" encoding="utf-8"?>
-<?mso-contentType ?>
-<FormTemplates xmlns="http://schemas.microsoft.com/sharepoint/v3/contenttype/forms">
-  <Display>DocumentLibraryForm</Display>
-  <Edit>DocumentLibraryForm</Edit>
-  <New>DocumentLibraryForm</New>
-</FormTemplates>
-</file>
-
-<file path=customXml/item3.xml><?xml version="1.0" encoding="utf-8"?>
 <ct:contentTypeSchema xmlns:ct="http://schemas.microsoft.com/office/2006/metadata/contentType" xmlns:ma="http://schemas.microsoft.com/office/2006/metadata/properties/metaAttributes" ct:_="" ma:_="" ma:contentTypeName="Document" ma:contentTypeID="0x0101004BDE81EE9E6DD042AE9EE06E865C2F16" ma:contentTypeVersion="8" ma:contentTypeDescription="Create a new document." ma:contentTypeScope="" ma:versionID="555e75052b36640a9b35e27bc57eaf8f">
   <xsd:schema xmlns:xsd="http://www.w3.org/2001/XMLSchema" xmlns:xs="http://www.w3.org/2001/XMLSchema" xmlns:p="http://schemas.microsoft.com/office/2006/metadata/properties" xmlns:ns2="e2c150f7-eca0-4a4f-9ff4-7bcd3bf36a9f" targetNamespace="http://schemas.microsoft.com/office/2006/metadata/properties" ma:root="true" ma:fieldsID="b7b82e826eac2eff7d53d0dff6a6e0d6" ns2:_="">
     <xsd:import namespace="e2c150f7-eca0-4a4f-9ff4-7bcd3bf36a9f"/>
@@ -3792,23 +3791,29 @@
 </ct:contentTypeSchema>
 </file>
 
-<file path=customXml/itemProps1.xml><?xml version="1.0" encoding="utf-8"?>
-<ds:datastoreItem xmlns:ds="http://schemas.openxmlformats.org/officeDocument/2006/customXml" ds:itemID="{336F7A4C-5F3B-4D57-A7EA-75641293CB62}">
-  <ds:schemaRefs>
-    <ds:schemaRef ds:uri="http://schemas.openxmlformats.org/officeDocument/2006/bibliography"/>
-  </ds:schemaRefs>
-</ds:datastoreItem>
+<file path=customXml/item2.xml><?xml version="1.0" encoding="utf-8"?>
+<?mso-contentType ?>
+<FormTemplates xmlns="http://schemas.microsoft.com/sharepoint/v3/contenttype/forms">
+  <Display>DocumentLibraryForm</Display>
+  <Edit>DocumentLibraryForm</Edit>
+  <New>DocumentLibraryForm</New>
+</FormTemplates>
 </file>
 
-<file path=customXml/itemProps2.xml><?xml version="1.0" encoding="utf-8"?>
-<ds:datastoreItem xmlns:ds="http://schemas.openxmlformats.org/officeDocument/2006/customXml" ds:itemID="{3EDBA51C-4B8B-4427-9A9A-E8E477A6C5D3}">
-  <ds:schemaRefs>
-    <ds:schemaRef ds:uri="http://schemas.microsoft.com/sharepoint/v3/contenttype/forms"/>
-  </ds:schemaRefs>
-</ds:datastoreItem>
+<file path=customXml/item3.xml><?xml version="1.0" encoding="utf-8"?>
+<b:Sources xmlns:b="http://schemas.openxmlformats.org/officeDocument/2006/bibliography" xmlns="http://schemas.openxmlformats.org/officeDocument/2006/bibliography" SelectedStyle="\IEEE2006OfficeOnline.xsl" StyleName="IEEE" Version="2006">
+  <b:Source xmlns:b="http://schemas.openxmlformats.org/officeDocument/2006/bibliography">
+    <b:Tag>htt</b:Tag>
+    <b:SourceType>InternetSite</b:SourceType>
+    <b:Guid>{B052DEDB-77F3-4C4D-B43D-025153C28639}</b:Guid>
+    <b:LCID>en-US</b:LCID>
+    <b:URL>https://www.cisco.com/site/us/en/learn/topics/security/what-is-network-security.html#tabs-9da71fbd27-item-1288c79d71-tab</b:URL>
+    <b:RefOrder>1</b:RefOrder>
+  </b:Source>
+</b:Sources>
 </file>
 
-<file path=customXml/itemProps3.xml><?xml version="1.0" encoding="utf-8"?>
+<file path=customXml/itemProps1.xml><?xml version="1.0" encoding="utf-8"?>
 <ds:datastoreItem xmlns:ds="http://schemas.openxmlformats.org/officeDocument/2006/customXml" ds:itemID="{B963D144-4416-4928-B9F2-9E86D3FE9FEA}">
   <ds:schemaRefs>
     <ds:schemaRef ds:uri="http://schemas.microsoft.com/office/2006/metadata/contentType"/>
@@ -3824,4 +3829,20 @@
     <ds:schemaRef ds:uri="http://schemas.microsoft.com/internal/obd"/>
   </ds:schemaRefs>
 </ds:datastoreItem>
+</file>
+
+<file path=customXml/itemProps2.xml><?xml version="1.0" encoding="utf-8"?>
+<ds:datastoreItem xmlns:ds="http://schemas.openxmlformats.org/officeDocument/2006/customXml" ds:itemID="{3EDBA51C-4B8B-4427-9A9A-E8E477A6C5D3}">
+  <ds:schemaRefs>
+    <ds:schemaRef ds:uri="http://schemas.microsoft.com/sharepoint/v3/contenttype/forms"/>
+  </ds:schemaRefs>
+</ds:datastoreItem>
+</file>
+
+<file path=customXml/itemProps3.xml><?xml version="1.0" encoding="utf-8"?>
+<ds:datastoreItem xmlns:ds="http://schemas.openxmlformats.org/officeDocument/2006/customXml" ds:itemID="{336F7A4C-5F3B-4D57-A7EA-75641293CB62}">
+  <ds:schemaRefs>
+    <ds:schemaRef ds:uri="http://schemas.openxmlformats.org/officeDocument/2006/bibliography"/>
+  </ds:schemaRefs>
+</ds:datastoreItem>
 </file>
</xml_diff>

<commit_message>
Capture http request (dvwa) from attacker to victim
</commit_message>
<xml_diff>
--- a/Week 3/Week 3 report.docx
+++ b/Week 3/Week 3 report.docx
@@ -607,10 +607,30 @@
       <w:pPr>
         <w:rPr>
           <w:rFonts w:eastAsia="Times New Roman" w:cs="Times New Roman"/>
+          <w:szCs w:val="26"/>
+          <w:lang w:val="en-US"/>
+        </w:rPr>
+      </w:pPr>
+    </w:p>
+    <w:p>
+      <w:pPr>
+        <w:tabs>
+          <w:tab w:val="left" w:pos="6610"/>
+        </w:tabs>
+        <w:rPr>
+          <w:rFonts w:eastAsia="Times New Roman" w:cs="Times New Roman"/>
           <w:b/>
           <w:szCs w:val="26"/>
         </w:rPr>
       </w:pPr>
+      <w:r>
+        <w:rPr>
+          <w:rFonts w:eastAsia="Times New Roman" w:cs="Times New Roman"/>
+          <w:b/>
+          <w:szCs w:val="26"/>
+        </w:rPr>
+        <w:tab/>
+      </w:r>
     </w:p>
     <w:sdt>
       <w:sdtPr>
@@ -743,15 +763,11 @@
     <w:p>
       <w:pPr>
         <w:rPr>
-          <w:sz w:val="32"/>
-          <w:szCs w:val="32"/>
-          <w:lang w:val="en-US"/>
-        </w:rPr>
-      </w:pPr>
-      <w:r>
-        <w:rPr>
-          <w:sz w:val="32"/>
-          <w:szCs w:val="32"/>
+          <w:lang w:val="en-US"/>
+        </w:rPr>
+      </w:pPr>
+      <w:r>
+        <w:rPr>
           <w:lang w:val="en-US"/>
         </w:rPr>
         <w:lastRenderedPageBreak/>
@@ -760,18 +776,13 @@
     </w:p>
     <w:p>
       <w:pPr>
-        <w:jc w:val="center"/>
-        <w:rPr>
-          <w:sz w:val="32"/>
-          <w:szCs w:val="32"/>
+        <w:rPr>
           <w:lang w:val="en-US"/>
         </w:rPr>
       </w:pPr>
       <w:r>
         <w:rPr>
           <w:noProof/>
-          <w:sz w:val="32"/>
-          <w:szCs w:val="32"/>
           <w:lang w:val="en-US"/>
         </w:rPr>
         <w:drawing>
@@ -813,18 +824,13 @@
     </w:p>
     <w:p>
       <w:pPr>
-        <w:jc w:val="center"/>
-        <w:rPr>
-          <w:sz w:val="32"/>
-          <w:szCs w:val="32"/>
+        <w:rPr>
           <w:lang w:val="en-US"/>
         </w:rPr>
       </w:pPr>
       <w:r>
         <w:rPr>
           <w:noProof/>
-          <w:sz w:val="32"/>
-          <w:szCs w:val="32"/>
           <w:lang w:val="en-US"/>
         </w:rPr>
         <w:drawing>
@@ -866,18 +872,13 @@
     </w:p>
     <w:p>
       <w:pPr>
-        <w:jc w:val="center"/>
-        <w:rPr>
-          <w:sz w:val="32"/>
-          <w:szCs w:val="32"/>
+        <w:rPr>
           <w:lang w:val="en-US"/>
         </w:rPr>
       </w:pPr>
       <w:r>
         <w:rPr>
           <w:noProof/>
-          <w:sz w:val="32"/>
-          <w:szCs w:val="32"/>
           <w:lang w:val="en-US"/>
         </w:rPr>
         <w:lastRenderedPageBreak/>
@@ -921,24 +922,18 @@
     <w:p>
       <w:pPr>
         <w:rPr>
-          <w:sz w:val="32"/>
-          <w:szCs w:val="32"/>
-          <w:lang w:val="en-US"/>
-        </w:rPr>
-      </w:pPr>
-    </w:p>
-    <w:p>
-      <w:pPr>
-        <w:rPr>
-          <w:sz w:val="32"/>
-          <w:szCs w:val="32"/>
-          <w:lang w:val="en-US"/>
-        </w:rPr>
-      </w:pPr>
-      <w:r>
-        <w:rPr>
-          <w:sz w:val="32"/>
-          <w:szCs w:val="32"/>
+          <w:lang w:val="en-US"/>
+        </w:rPr>
+      </w:pPr>
+    </w:p>
+    <w:p>
+      <w:pPr>
+        <w:rPr>
+          <w:lang w:val="en-US"/>
+        </w:rPr>
+      </w:pPr>
+      <w:r>
+        <w:rPr>
           <w:lang w:val="en-US"/>
         </w:rPr>
         <w:t>NAT rule trên pfsense cho phép gói tin ICMP đi từ máy ảo attacker (10.0.2.4) đi đến máy ảo victim (192.168.1.101)</w:t>
@@ -946,18 +941,13 @@
     </w:p>
     <w:p>
       <w:pPr>
-        <w:jc w:val="center"/>
-        <w:rPr>
-          <w:sz w:val="32"/>
-          <w:szCs w:val="32"/>
+        <w:rPr>
           <w:lang w:val="en-US"/>
         </w:rPr>
       </w:pPr>
       <w:r>
         <w:rPr>
           <w:noProof/>
-          <w:sz w:val="32"/>
-          <w:szCs w:val="32"/>
           <w:lang w:val="en-US"/>
         </w:rPr>
         <w:drawing>
@@ -999,28 +989,20 @@
     </w:p>
     <w:p>
       <w:pPr>
-        <w:jc w:val="center"/>
-        <w:rPr>
-          <w:sz w:val="32"/>
-          <w:szCs w:val="32"/>
-          <w:lang w:val="en-US"/>
-        </w:rPr>
-      </w:pPr>
-    </w:p>
-    <w:p>
-      <w:pPr>
-        <w:jc w:val="center"/>
-        <w:rPr>
-          <w:sz w:val="32"/>
-          <w:szCs w:val="32"/>
+        <w:rPr>
+          <w:lang w:val="en-US"/>
+        </w:rPr>
+      </w:pPr>
+    </w:p>
+    <w:p>
+      <w:pPr>
+        <w:rPr>
           <w:lang w:val="en-US"/>
         </w:rPr>
       </w:pPr>
       <w:r>
         <w:rPr>
           <w:noProof/>
-          <w:sz w:val="32"/>
-          <w:szCs w:val="32"/>
           <w:lang w:val="en-US"/>
         </w:rPr>
         <w:drawing>
@@ -1063,24 +1045,18 @@
     <w:p>
       <w:pPr>
         <w:rPr>
-          <w:sz w:val="32"/>
-          <w:szCs w:val="32"/>
-          <w:lang w:val="en-US"/>
-        </w:rPr>
-      </w:pPr>
-    </w:p>
-    <w:p>
-      <w:pPr>
-        <w:rPr>
-          <w:sz w:val="32"/>
-          <w:szCs w:val="32"/>
-          <w:lang w:val="en-US"/>
-        </w:rPr>
-      </w:pPr>
-      <w:r>
-        <w:rPr>
-          <w:sz w:val="32"/>
-          <w:szCs w:val="32"/>
+          <w:lang w:val="en-US"/>
+        </w:rPr>
+      </w:pPr>
+    </w:p>
+    <w:p>
+      <w:pPr>
+        <w:rPr>
+          <w:lang w:val="en-US"/>
+        </w:rPr>
+      </w:pPr>
+      <w:r>
+        <w:rPr>
           <w:lang w:val="en-US"/>
         </w:rPr>
         <w:lastRenderedPageBreak/>
@@ -1088,48 +1064,36 @@
       </w:r>
       <w:r>
         <w:rPr>
-          <w:sz w:val="32"/>
-          <w:szCs w:val="32"/>
           <w:lang w:val="en-US"/>
         </w:rPr>
         <w:t xml:space="preserve">, ta vào System </w:t>
       </w:r>
       <w:r>
         <w:rPr>
-          <w:sz w:val="32"/>
-          <w:szCs w:val="32"/>
           <w:lang w:val="en-US"/>
         </w:rPr>
         <w:sym w:font="Wingdings" w:char="F0E0"/>
       </w:r>
       <w:r>
         <w:rPr>
-          <w:sz w:val="32"/>
-          <w:szCs w:val="32"/>
           <w:lang w:val="en-US"/>
         </w:rPr>
         <w:t xml:space="preserve"> Package Manager </w:t>
       </w:r>
       <w:r>
         <w:rPr>
-          <w:sz w:val="32"/>
-          <w:szCs w:val="32"/>
           <w:lang w:val="en-US"/>
         </w:rPr>
         <w:sym w:font="Wingdings" w:char="F0E0"/>
       </w:r>
       <w:r>
         <w:rPr>
-          <w:sz w:val="32"/>
-          <w:szCs w:val="32"/>
           <w:lang w:val="en-US"/>
         </w:rPr>
         <w:t xml:space="preserve"> Available Packages</w:t>
       </w:r>
       <w:r>
         <w:rPr>
-          <w:sz w:val="32"/>
-          <w:szCs w:val="32"/>
           <w:lang w:val="en-US"/>
         </w:rPr>
         <w:t>. Sau đó ta tìm kiếm snort package để tải về.</w:t>
@@ -1137,18 +1101,13 @@
     </w:p>
     <w:p>
       <w:pPr>
-        <w:jc w:val="center"/>
-        <w:rPr>
-          <w:sz w:val="32"/>
-          <w:szCs w:val="32"/>
+        <w:rPr>
           <w:lang w:val="en-US"/>
         </w:rPr>
       </w:pPr>
       <w:r>
         <w:rPr>
           <w:noProof/>
-          <w:sz w:val="32"/>
-          <w:szCs w:val="32"/>
           <w:lang w:val="en-US"/>
         </w:rPr>
         <w:drawing>
@@ -1191,24 +1150,18 @@
     <w:p>
       <w:pPr>
         <w:rPr>
-          <w:sz w:val="32"/>
-          <w:szCs w:val="32"/>
-          <w:lang w:val="en-US"/>
-        </w:rPr>
-      </w:pPr>
-    </w:p>
-    <w:p>
-      <w:pPr>
-        <w:rPr>
-          <w:sz w:val="32"/>
-          <w:szCs w:val="32"/>
-          <w:lang w:val="en-US"/>
-        </w:rPr>
-      </w:pPr>
-      <w:r>
-        <w:rPr>
-          <w:sz w:val="32"/>
-          <w:szCs w:val="32"/>
+          <w:lang w:val="en-US"/>
+        </w:rPr>
+      </w:pPr>
+    </w:p>
+    <w:p>
+      <w:pPr>
+        <w:rPr>
+          <w:lang w:val="en-US"/>
+        </w:rPr>
+      </w:pPr>
+      <w:r>
+        <w:rPr>
           <w:lang w:val="en-US"/>
         </w:rPr>
         <w:t>Sau đó ta có thể kiểm tra kết quả download ở Installed Packages</w:t>
@@ -1216,18 +1169,13 @@
     </w:p>
     <w:p>
       <w:pPr>
-        <w:jc w:val="center"/>
-        <w:rPr>
-          <w:sz w:val="32"/>
-          <w:szCs w:val="32"/>
+        <w:rPr>
           <w:lang w:val="en-US"/>
         </w:rPr>
       </w:pPr>
       <w:r>
         <w:rPr>
           <w:noProof/>
-          <w:sz w:val="32"/>
-          <w:szCs w:val="32"/>
           <w:lang w:val="en-US"/>
         </w:rPr>
         <w:drawing>
@@ -1269,122 +1217,85 @@
     </w:p>
     <w:p>
       <w:pPr>
-        <w:jc w:val="center"/>
-        <w:rPr>
-          <w:sz w:val="32"/>
-          <w:szCs w:val="32"/>
-          <w:lang w:val="en-US"/>
-        </w:rPr>
-      </w:pPr>
-    </w:p>
-    <w:p>
-      <w:pPr>
-        <w:rPr>
-          <w:sz w:val="32"/>
-          <w:szCs w:val="32"/>
-          <w:lang w:val="en-US"/>
-        </w:rPr>
-      </w:pPr>
-      <w:r>
-        <w:rPr>
-          <w:sz w:val="32"/>
-          <w:szCs w:val="32"/>
+        <w:rPr>
+          <w:lang w:val="en-US"/>
+        </w:rPr>
+      </w:pPr>
+    </w:p>
+    <w:p>
+      <w:pPr>
+        <w:rPr>
+          <w:lang w:val="en-US"/>
+        </w:rPr>
+      </w:pPr>
+      <w:r>
+        <w:rPr>
           <w:lang w:val="en-US"/>
         </w:rPr>
         <w:t xml:space="preserve">Tạo thêm rule cho phép máy ảo attacker truy cập website dvwa trên máy ảo victim. Ta vào Firewall </w:t>
       </w:r>
       <w:r>
         <w:rPr>
-          <w:sz w:val="32"/>
-          <w:szCs w:val="32"/>
           <w:lang w:val="en-US"/>
         </w:rPr>
         <w:sym w:font="Wingdings" w:char="F0E0"/>
       </w:r>
       <w:r>
         <w:rPr>
-          <w:sz w:val="32"/>
-          <w:szCs w:val="32"/>
           <w:lang w:val="en-US"/>
         </w:rPr>
         <w:t xml:space="preserve"> NAT </w:t>
       </w:r>
       <w:r>
         <w:rPr>
-          <w:sz w:val="32"/>
-          <w:szCs w:val="32"/>
           <w:lang w:val="en-US"/>
         </w:rPr>
         <w:sym w:font="Wingdings" w:char="F0E0"/>
       </w:r>
       <w:r>
         <w:rPr>
-          <w:sz w:val="32"/>
-          <w:szCs w:val="32"/>
-          <w:lang w:val="en-US"/>
-        </w:rPr>
-        <w:t xml:space="preserve"> Port Forward, vào thêm 2 </w:t>
-      </w:r>
-      <w:r>
-        <w:rPr>
-          <w:sz w:val="32"/>
-          <w:szCs w:val="32"/>
+          <w:lang w:val="en-US"/>
+        </w:rPr>
+        <w:t xml:space="preserve"> Port Forward, vào thêm 2 rule cho phép </w:t>
+      </w:r>
+      <w:r>
+        <w:rPr>
+          <w:lang w:val="en-US"/>
+        </w:rPr>
+        <w:t xml:space="preserve">máy ảo attacker gửi </w:t>
+      </w:r>
+      <w:r>
+        <w:rPr>
+          <w:lang w:val="en-US"/>
+        </w:rPr>
+        <w:t>gói tin TCP cổng 80 (http) và 443 (https)</w:t>
+      </w:r>
+      <w:r>
+        <w:rPr>
+          <w:lang w:val="en-US"/>
+        </w:rPr>
+        <w:t xml:space="preserve"> truy cập đến DVWA trên máy ảo victim.</w:t>
+      </w:r>
+    </w:p>
+    <w:p>
+      <w:pPr>
+        <w:rPr>
+          <w:lang w:val="en-US"/>
+        </w:rPr>
+      </w:pPr>
+    </w:p>
+    <w:p>
+      <w:pPr>
+        <w:rPr>
+          <w:lang w:val="en-US"/>
+        </w:rPr>
+      </w:pPr>
+      <w:r>
+        <w:rPr>
+          <w:noProof/>
           <w:lang w:val="en-US"/>
         </w:rPr>
         <w:lastRenderedPageBreak/>
-        <w:t xml:space="preserve">rule cho phép </w:t>
-      </w:r>
-      <w:r>
-        <w:rPr>
-          <w:sz w:val="32"/>
-          <w:szCs w:val="32"/>
-          <w:lang w:val="en-US"/>
-        </w:rPr>
-        <w:t xml:space="preserve">máy ảo attacker gửi </w:t>
-      </w:r>
-      <w:r>
-        <w:rPr>
-          <w:sz w:val="32"/>
-          <w:szCs w:val="32"/>
-          <w:lang w:val="en-US"/>
-        </w:rPr>
-        <w:t>gói tin TCP cổng 80 (http) và 443 (https)</w:t>
-      </w:r>
-      <w:r>
-        <w:rPr>
-          <w:sz w:val="32"/>
-          <w:szCs w:val="32"/>
-          <w:lang w:val="en-US"/>
-        </w:rPr>
-        <w:t xml:space="preserve"> truy cập đến DVWA trên máy ảo victim.</w:t>
-      </w:r>
-    </w:p>
-    <w:p>
-      <w:pPr>
-        <w:jc w:val="center"/>
-        <w:rPr>
-          <w:sz w:val="32"/>
-          <w:szCs w:val="32"/>
-          <w:lang w:val="en-US"/>
-        </w:rPr>
-      </w:pPr>
-    </w:p>
-    <w:p>
-      <w:pPr>
-        <w:jc w:val="center"/>
-        <w:rPr>
-          <w:sz w:val="32"/>
-          <w:szCs w:val="32"/>
-          <w:lang w:val="en-US"/>
-        </w:rPr>
-      </w:pPr>
-      <w:r>
-        <w:rPr>
-          <w:noProof/>
-          <w:sz w:val="32"/>
-          <w:szCs w:val="32"/>
-          <w:lang w:val="en-US"/>
-        </w:rPr>
         <w:drawing>
           <wp:inline distT="0" distB="0" distL="0" distR="0" wp14:anchorId="20FF3E33" wp14:editId="1B0A2F73">
             <wp:extent cx="5761990" cy="2446655"/>
@@ -1424,34 +1335,25 @@
     </w:p>
     <w:p>
       <w:pPr>
-        <w:jc w:val="center"/>
-        <w:rPr>
-          <w:sz w:val="32"/>
-          <w:szCs w:val="32"/>
-          <w:lang w:val="en-US"/>
-        </w:rPr>
-      </w:pPr>
-    </w:p>
-    <w:p>
-      <w:pPr>
-        <w:rPr>
-          <w:sz w:val="32"/>
-          <w:szCs w:val="32"/>
-          <w:lang w:val="en-US"/>
-        </w:rPr>
-      </w:pPr>
-      <w:r>
-        <w:rPr>
-          <w:sz w:val="32"/>
-          <w:szCs w:val="32"/>
+        <w:rPr>
+          <w:lang w:val="en-US"/>
+        </w:rPr>
+      </w:pPr>
+    </w:p>
+    <w:p>
+      <w:pPr>
+        <w:rPr>
+          <w:lang w:val="en-US"/>
+        </w:rPr>
+      </w:pPr>
+      <w:r>
+        <w:rPr>
           <w:lang w:val="en-US"/>
         </w:rPr>
         <w:t>Truy cập website DVWA trên máy ảo attacker</w:t>
       </w:r>
       <w:r>
         <w:rPr>
-          <w:sz w:val="32"/>
-          <w:szCs w:val="32"/>
           <w:lang w:val="en-US"/>
         </w:rPr>
         <w:t xml:space="preserve"> với url: </w:t>
@@ -1469,16 +1371,12 @@
       </w:hyperlink>
       <w:r>
         <w:rPr>
-          <w:sz w:val="32"/>
-          <w:szCs w:val="32"/>
           <w:lang w:val="en-US"/>
         </w:rPr>
         <w:t>, trong đó 192.168.1.101 là địa chỉ IP của máy ảo victim</w:t>
       </w:r>
       <w:r>
         <w:rPr>
-          <w:sz w:val="32"/>
-          <w:szCs w:val="32"/>
           <w:lang w:val="en-US"/>
         </w:rPr>
         <w:t xml:space="preserve">. Tài khoản và mật khẩu truy cập lần lượt là </w:t>
@@ -1487,16 +1385,12 @@
         <w:rPr>
           <w:i/>
           <w:iCs/>
-          <w:sz w:val="32"/>
-          <w:szCs w:val="32"/>
           <w:lang w:val="en-US"/>
         </w:rPr>
         <w:t>dvwa</w:t>
       </w:r>
       <w:r>
         <w:rPr>
-          <w:sz w:val="32"/>
-          <w:szCs w:val="32"/>
           <w:lang w:val="en-US"/>
         </w:rPr>
         <w:t xml:space="preserve"> và </w:t>
@@ -1505,8 +1399,6 @@
         <w:rPr>
           <w:i/>
           <w:iCs/>
-          <w:sz w:val="32"/>
-          <w:szCs w:val="32"/>
           <w:lang w:val="en-US"/>
         </w:rPr>
         <w:t>password</w:t>
@@ -1514,18 +1406,13 @@
     </w:p>
     <w:p>
       <w:pPr>
-        <w:jc w:val="center"/>
-        <w:rPr>
-          <w:sz w:val="32"/>
-          <w:szCs w:val="32"/>
+        <w:rPr>
           <w:lang w:val="en-US"/>
         </w:rPr>
       </w:pPr>
       <w:r>
         <w:rPr>
           <w:noProof/>
-          <w:sz w:val="32"/>
-          <w:szCs w:val="32"/>
           <w:lang w:val="en-US"/>
         </w:rPr>
         <w:lastRenderedPageBreak/>
@@ -1569,15 +1456,11 @@
     <w:p>
       <w:pPr>
         <w:rPr>
-          <w:sz w:val="32"/>
-          <w:szCs w:val="32"/>
-          <w:lang w:val="en-US"/>
-        </w:rPr>
-      </w:pPr>
-      <w:r>
-        <w:rPr>
-          <w:sz w:val="32"/>
-          <w:szCs w:val="32"/>
+          <w:lang w:val="en-US"/>
+        </w:rPr>
+      </w:pPr>
+      <w:r>
+        <w:rPr>
           <w:lang w:val="en-US"/>
         </w:rPr>
         <w:t>Màn hình chính</w:t>
@@ -1585,18 +1468,13 @@
     </w:p>
     <w:p>
       <w:pPr>
-        <w:jc w:val="center"/>
-        <w:rPr>
-          <w:sz w:val="32"/>
-          <w:szCs w:val="32"/>
+        <w:rPr>
           <w:lang w:val="en-US"/>
         </w:rPr>
       </w:pPr>
       <w:r>
         <w:rPr>
           <w:noProof/>
-          <w:sz w:val="32"/>
-          <w:szCs w:val="32"/>
           <w:lang w:val="en-US"/>
         </w:rPr>
         <w:lastRenderedPageBreak/>
@@ -1639,10 +1517,1281 @@
     </w:p>
     <w:p>
       <w:pPr>
+        <w:rPr>
+          <w:lang w:val="en-US"/>
+        </w:rPr>
+      </w:pPr>
+    </w:p>
+    <w:p>
+      <w:pPr>
+        <w:rPr>
+          <w:lang w:val="en-US"/>
+        </w:rPr>
+      </w:pPr>
+      <w:r>
+        <w:rPr>
+          <w:noProof/>
+          <w:lang w:val="en-US"/>
+        </w:rPr>
+        <w:drawing>
+          <wp:inline distT="0" distB="0" distL="0" distR="0" wp14:anchorId="68C6A890" wp14:editId="2B3F569D">
+            <wp:extent cx="5761990" cy="1838325"/>
+            <wp:effectExtent l="0" t="0" r="0" b="9525"/>
+            <wp:docPr id="2102946989" name="Picture 1"/>
+            <wp:cNvGraphicFramePr>
+              <a:graphicFrameLocks xmlns:a="http://schemas.openxmlformats.org/drawingml/2006/main" noChangeAspect="1"/>
+            </wp:cNvGraphicFramePr>
+            <a:graphic xmlns:a="http://schemas.openxmlformats.org/drawingml/2006/main">
+              <a:graphicData uri="http://schemas.openxmlformats.org/drawingml/2006/picture">
+                <pic:pic xmlns:pic="http://schemas.openxmlformats.org/drawingml/2006/picture">
+                  <pic:nvPicPr>
+                    <pic:cNvPr id="2102946989" name=""/>
+                    <pic:cNvPicPr/>
+                  </pic:nvPicPr>
+                  <pic:blipFill>
+                    <a:blip r:embed="rId22"/>
+                    <a:stretch>
+                      <a:fillRect/>
+                    </a:stretch>
+                  </pic:blipFill>
+                  <pic:spPr>
+                    <a:xfrm>
+                      <a:off x="0" y="0"/>
+                      <a:ext cx="5761990" cy="1838325"/>
+                    </a:xfrm>
+                    <a:prstGeom prst="rect">
+                      <a:avLst/>
+                    </a:prstGeom>
+                  </pic:spPr>
+                </pic:pic>
+              </a:graphicData>
+            </a:graphic>
+          </wp:inline>
+        </w:drawing>
+      </w:r>
+    </w:p>
+    <w:p>
+      <w:pPr>
+        <w:rPr>
+          <w:lang w:val="en-US"/>
+        </w:rPr>
+      </w:pPr>
+    </w:p>
+    <w:p>
+      <w:pPr>
+        <w:rPr>
+          <w:lang w:val="en-US"/>
+        </w:rPr>
+      </w:pPr>
+      <w:r>
+        <w:rPr>
+          <w:lang w:val="en-US"/>
+        </w:rPr>
+        <w:t xml:space="preserve">Snort package </w:t>
+      </w:r>
+      <w:r>
+        <w:t>là tập hợp đầy đủ các thành phần giúp phát hiện, cảnh báo và ngăn chặn tấn công mạng</w:t>
+      </w:r>
+      <w:r>
+        <w:rPr>
+          <w:lang w:val="en-US"/>
+        </w:rPr>
+        <w:t>. Trong đó:</w:t>
+      </w:r>
+    </w:p>
+    <w:p>
+      <w:pPr>
+        <w:rPr>
+          <w:lang w:val="en-ID"/>
+        </w:rPr>
+      </w:pPr>
+      <w:r>
+        <w:rPr>
+          <w:lang w:val="en-ID"/>
+        </w:rPr>
+        <w:t>Snort Engine: lõi xử lý, phân tích gói tin mạng.</w:t>
+      </w:r>
+    </w:p>
+    <w:p>
+      <w:pPr>
+        <w:rPr>
+          <w:lang w:val="en-ID"/>
+        </w:rPr>
+      </w:pPr>
+      <w:r>
+        <w:rPr>
+          <w:lang w:val="en-ID"/>
+        </w:rPr>
+        <w:t>Rules: tập luật phát hiện tấn công (community, registered, ET).</w:t>
+      </w:r>
+    </w:p>
+    <w:p>
+      <w:pPr>
+        <w:rPr>
+          <w:lang w:val="en-ID"/>
+        </w:rPr>
+      </w:pPr>
+      <w:r>
+        <w:rPr>
+          <w:lang w:val="en-ID"/>
+        </w:rPr>
+        <w:t>Preprocessors: tiền xử lý gói tin, phát hiện bất thường như port scan, HTTP lỗi.</w:t>
+      </w:r>
+    </w:p>
+    <w:p>
+      <w:pPr>
+        <w:rPr>
+          <w:lang w:val="en-ID"/>
+        </w:rPr>
+      </w:pPr>
+      <w:r>
+        <w:rPr>
+          <w:lang w:val="en-ID"/>
+        </w:rPr>
+        <w:t>Detection Engine: so khớp gói tin với rules để phát hiện hoặc chặn tấn công.</w:t>
+      </w:r>
+    </w:p>
+    <w:p>
+      <w:pPr>
+        <w:rPr>
+          <w:lang w:val="en-ID"/>
+        </w:rPr>
+      </w:pPr>
+      <w:r>
+        <w:rPr>
+          <w:lang w:val="en-ID"/>
+        </w:rPr>
+        <w:t>Output Plugins: ghi log, cảnh báo hoặc xuất dữ liệu ra giao diện.</w:t>
+      </w:r>
+    </w:p>
+    <w:p>
+      <w:pPr>
+        <w:rPr>
+          <w:lang w:val="en-ID"/>
+        </w:rPr>
+      </w:pPr>
+      <w:r>
+        <w:rPr>
+          <w:lang w:val="en-ID"/>
+        </w:rPr>
+        <w:lastRenderedPageBreak/>
+        <w:t>Giao diện quản lý (GUI): trên pfSense giúp cấu hình, xem alert và cập nhật rules dễ dàng.</w:t>
+      </w:r>
+    </w:p>
+    <w:p>
+      <w:pPr>
+        <w:rPr>
+          <w:lang w:val="en-US"/>
+        </w:rPr>
+      </w:pPr>
+      <w:r>
+        <w:rPr>
+          <w:lang w:val="en-US"/>
+        </w:rPr>
+        <w:t>Vì nó bao gồm các tập luật sẽ có ích trong việc thử nghiệm các tấn công</w:t>
+      </w:r>
+      <w:r>
+        <w:rPr>
+          <w:lang w:val="en-US"/>
+        </w:rPr>
+        <w:t xml:space="preserve"> mà không phải viết lại tự đầu</w:t>
+      </w:r>
+      <w:r>
+        <w:rPr>
+          <w:lang w:val="en-US"/>
+        </w:rPr>
+        <w:t>, nên t</w:t>
+      </w:r>
+      <w:r>
+        <w:rPr>
+          <w:lang w:val="en-US"/>
+        </w:rPr>
+        <w:t>a sẽ c</w:t>
+      </w:r>
+      <w:r>
+        <w:t>ài Snort package trên pfSense</w:t>
+      </w:r>
+      <w:r>
+        <w:rPr>
+          <w:lang w:val="en-US"/>
+        </w:rPr>
+        <w:t xml:space="preserve"> và</w:t>
+      </w:r>
+      <w:r>
+        <w:t xml:space="preserve"> cấu hình global.</w:t>
+      </w:r>
+      <w:r>
+        <w:rPr>
+          <w:lang w:val="en-US"/>
+        </w:rPr>
+        <w:t xml:space="preserve"> Ta chọn Service </w:t>
+      </w:r>
+      <w:r>
+        <w:rPr>
+          <w:lang w:val="en-US"/>
+        </w:rPr>
+        <w:sym w:font="Wingdings" w:char="F0E0"/>
+      </w:r>
+      <w:r>
+        <w:rPr>
+          <w:lang w:val="en-US"/>
+        </w:rPr>
+        <w:t xml:space="preserve"> Snort </w:t>
+      </w:r>
+      <w:r>
+        <w:rPr>
+          <w:lang w:val="en-US"/>
+        </w:rPr>
+        <w:sym w:font="Wingdings" w:char="F0E0"/>
+      </w:r>
+      <w:r>
+        <w:rPr>
+          <w:lang w:val="en-US"/>
+        </w:rPr>
+        <w:t xml:space="preserve"> Global Settings</w:t>
+      </w:r>
+      <w:r>
+        <w:rPr>
+          <w:lang w:val="en-US"/>
+        </w:rPr>
+        <w:t xml:space="preserve">. Chọn </w:t>
+      </w:r>
+      <w:r>
+        <w:rPr>
+          <w:i/>
+          <w:iCs/>
+          <w:lang w:val="en-US"/>
+        </w:rPr>
+        <w:t xml:space="preserve">Enable Snort VRT </w:t>
+      </w:r>
+      <w:r>
+        <w:rPr>
+          <w:lang w:val="en-US"/>
+        </w:rPr>
+        <w:t>để cho phép tải xuống các tập luật miễn phí, và chọn một số Snort package của community.</w:t>
+      </w:r>
+      <w:r>
+        <w:rPr>
+          <w:lang w:val="en-US"/>
+        </w:rPr>
+        <w:t xml:space="preserve"> </w:t>
+      </w:r>
+    </w:p>
+    <w:p>
+      <w:pPr>
+        <w:rPr>
+          <w:lang w:val="en-US"/>
+        </w:rPr>
+      </w:pPr>
+      <w:r>
+        <w:rPr>
+          <w:noProof/>
+          <w:lang w:val="en-US"/>
+        </w:rPr>
+        <w:drawing>
+          <wp:inline distT="0" distB="0" distL="0" distR="0" wp14:anchorId="1DF6C4DA" wp14:editId="0F389FA4">
+            <wp:extent cx="5746750" cy="2292350"/>
+            <wp:effectExtent l="0" t="0" r="6350" b="0"/>
+            <wp:docPr id="1599236267" name="Picture 1"/>
+            <wp:cNvGraphicFramePr>
+              <a:graphicFrameLocks xmlns:a="http://schemas.openxmlformats.org/drawingml/2006/main" noChangeAspect="1"/>
+            </wp:cNvGraphicFramePr>
+            <a:graphic xmlns:a="http://schemas.openxmlformats.org/drawingml/2006/main">
+              <a:graphicData uri="http://schemas.openxmlformats.org/drawingml/2006/picture">
+                <pic:pic xmlns:pic="http://schemas.openxmlformats.org/drawingml/2006/picture">
+                  <pic:nvPicPr>
+                    <pic:cNvPr id="0" name="Picture 1"/>
+                    <pic:cNvPicPr>
+                      <a:picLocks noChangeAspect="1" noChangeArrowheads="1"/>
+                    </pic:cNvPicPr>
+                  </pic:nvPicPr>
+                  <pic:blipFill>
+                    <a:blip r:embed="rId23" cstate="print">
+                      <a:extLst>
+                        <a:ext uri="{28A0092B-C50C-407E-A947-70E740481C1C}">
+                          <a14:useLocalDpi xmlns:a14="http://schemas.microsoft.com/office/drawing/2010/main" val="0"/>
+                        </a:ext>
+                      </a:extLst>
+                    </a:blip>
+                    <a:srcRect/>
+                    <a:stretch>
+                      <a:fillRect/>
+                    </a:stretch>
+                  </pic:blipFill>
+                  <pic:spPr bwMode="auto">
+                    <a:xfrm>
+                      <a:off x="0" y="0"/>
+                      <a:ext cx="5746750" cy="2292350"/>
+                    </a:xfrm>
+                    <a:prstGeom prst="rect">
+                      <a:avLst/>
+                    </a:prstGeom>
+                    <a:noFill/>
+                    <a:ln>
+                      <a:noFill/>
+                    </a:ln>
+                  </pic:spPr>
+                </pic:pic>
+              </a:graphicData>
+            </a:graphic>
+          </wp:inline>
+        </w:drawing>
+      </w:r>
+    </w:p>
+    <w:p>
+      <w:pPr>
+        <w:rPr>
+          <w:lang w:val="en-US"/>
+        </w:rPr>
+      </w:pPr>
+      <w:r>
+        <w:rPr>
+          <w:noProof/>
+          <w:lang w:val="en-US"/>
+        </w:rPr>
+        <w:drawing>
+          <wp:inline distT="0" distB="0" distL="0" distR="0" wp14:anchorId="2A2AD5E4" wp14:editId="619F86BE">
+            <wp:extent cx="5753100" cy="2190750"/>
+            <wp:effectExtent l="0" t="0" r="0" b="0"/>
+            <wp:docPr id="2129596674" name="Picture 1" descr="A screenshot of a computer&#10;&#10;AI-generated content may be incorrect."/>
+            <wp:cNvGraphicFramePr>
+              <a:graphicFrameLocks xmlns:a="http://schemas.openxmlformats.org/drawingml/2006/main" noChangeAspect="1"/>
+            </wp:cNvGraphicFramePr>
+            <a:graphic xmlns:a="http://schemas.openxmlformats.org/drawingml/2006/main">
+              <a:graphicData uri="http://schemas.openxmlformats.org/drawingml/2006/picture">
+                <pic:pic xmlns:pic="http://schemas.openxmlformats.org/drawingml/2006/picture">
+                  <pic:nvPicPr>
+                    <pic:cNvPr id="2129596674" name="Picture 1" descr="A screenshot of a computer&#10;&#10;AI-generated content may be incorrect."/>
+                    <pic:cNvPicPr>
+                      <a:picLocks noChangeAspect="1" noChangeArrowheads="1"/>
+                    </pic:cNvPicPr>
+                  </pic:nvPicPr>
+                  <pic:blipFill>
+                    <a:blip r:embed="rId24" cstate="print">
+                      <a:extLst>
+                        <a:ext uri="{28A0092B-C50C-407E-A947-70E740481C1C}">
+                          <a14:useLocalDpi xmlns:a14="http://schemas.microsoft.com/office/drawing/2010/main" val="0"/>
+                        </a:ext>
+                      </a:extLst>
+                    </a:blip>
+                    <a:srcRect/>
+                    <a:stretch>
+                      <a:fillRect/>
+                    </a:stretch>
+                  </pic:blipFill>
+                  <pic:spPr bwMode="auto">
+                    <a:xfrm>
+                      <a:off x="0" y="0"/>
+                      <a:ext cx="5753100" cy="2190750"/>
+                    </a:xfrm>
+                    <a:prstGeom prst="rect">
+                      <a:avLst/>
+                    </a:prstGeom>
+                    <a:noFill/>
+                    <a:ln>
+                      <a:noFill/>
+                    </a:ln>
+                  </pic:spPr>
+                </pic:pic>
+              </a:graphicData>
+            </a:graphic>
+          </wp:inline>
+        </w:drawing>
+      </w:r>
+    </w:p>
+    <w:p>
+      <w:pPr>
+        <w:rPr>
+          <w:lang w:val="en-US"/>
+        </w:rPr>
+      </w:pPr>
+    </w:p>
+    <w:p>
+      <w:pPr>
+        <w:rPr>
+          <w:lang w:val="en-US"/>
+        </w:rPr>
+      </w:pPr>
+      <w:r>
+        <w:rPr>
+          <w:lang w:val="en-US"/>
+        </w:rPr>
+        <w:t xml:space="preserve">Sau khi </w:t>
+      </w:r>
+      <w:r>
+        <w:rPr>
+          <w:lang w:val="en-US"/>
+        </w:rPr>
+        <w:t xml:space="preserve">lựa chọn các package xong ta chọn </w:t>
+      </w:r>
+      <w:r>
+        <w:rPr>
+          <w:i/>
+          <w:iCs/>
+          <w:lang w:val="en-US"/>
+        </w:rPr>
+        <w:t>Save</w:t>
+      </w:r>
+      <w:r>
+        <w:rPr>
+          <w:lang w:val="en-US"/>
+        </w:rPr>
+        <w:t xml:space="preserve"> để Snort có thể </w:t>
+      </w:r>
+      <w:r>
+        <w:rPr>
+          <w:lang w:val="en-US"/>
+        </w:rPr>
+        <w:t xml:space="preserve">bắt đầu </w:t>
+      </w:r>
+      <w:r>
+        <w:rPr>
+          <w:lang w:val="en-US"/>
+        </w:rPr>
+        <w:t>tải về.</w:t>
+      </w:r>
+      <w:r>
+        <w:rPr>
+          <w:lang w:val="en-US"/>
+        </w:rPr>
+        <w:t xml:space="preserve"> Ta có thể xem tình trạng tải xuống ở Services </w:t>
+      </w:r>
+      <w:r>
+        <w:rPr>
+          <w:lang w:val="en-US"/>
+        </w:rPr>
+        <w:sym w:font="Wingdings" w:char="F0E0"/>
+      </w:r>
+      <w:r>
+        <w:rPr>
+          <w:lang w:val="en-US"/>
+        </w:rPr>
+        <w:t xml:space="preserve"> Snort </w:t>
+      </w:r>
+      <w:r>
+        <w:rPr>
+          <w:lang w:val="en-US"/>
+        </w:rPr>
+        <w:sym w:font="Wingdings" w:char="F0E0"/>
+      </w:r>
+      <w:r>
+        <w:rPr>
+          <w:lang w:val="en-US"/>
+        </w:rPr>
+        <w:t xml:space="preserve"> Updates</w:t>
+      </w:r>
+      <w:r>
+        <w:rPr>
+          <w:lang w:val="en-US"/>
+        </w:rPr>
+        <w:t>.</w:t>
+      </w:r>
+    </w:p>
+    <w:p>
+      <w:pPr>
         <w:jc w:val="center"/>
         <w:rPr>
-          <w:sz w:val="32"/>
-          <w:szCs w:val="32"/>
+          <w:lang w:val="en-ID"/>
+        </w:rPr>
+      </w:pPr>
+      <w:r>
+        <w:rPr>
+          <w:lang w:val="en-ID"/>
+        </w:rPr>
+        <w:lastRenderedPageBreak/>
+        <w:drawing>
+          <wp:inline distT="0" distB="0" distL="0" distR="0" wp14:anchorId="7B0F90BF" wp14:editId="429BCB30">
+            <wp:extent cx="5761990" cy="2224405"/>
+            <wp:effectExtent l="0" t="0" r="0" b="4445"/>
+            <wp:docPr id="1372501857" name="Picture 3" descr="A screenshot of a computer&#10;&#10;AI-generated content may be incorrect."/>
+            <wp:cNvGraphicFramePr>
+              <a:graphicFrameLocks xmlns:a="http://schemas.openxmlformats.org/drawingml/2006/main" noChangeAspect="1"/>
+            </wp:cNvGraphicFramePr>
+            <a:graphic xmlns:a="http://schemas.openxmlformats.org/drawingml/2006/main">
+              <a:graphicData uri="http://schemas.openxmlformats.org/drawingml/2006/picture">
+                <pic:pic xmlns:pic="http://schemas.openxmlformats.org/drawingml/2006/picture">
+                  <pic:nvPicPr>
+                    <pic:cNvPr id="1372501857" name="Picture 3" descr="A screenshot of a computer&#10;&#10;AI-generated content may be incorrect."/>
+                    <pic:cNvPicPr>
+                      <a:picLocks noChangeAspect="1" noChangeArrowheads="1"/>
+                    </pic:cNvPicPr>
+                  </pic:nvPicPr>
+                  <pic:blipFill>
+                    <a:blip r:embed="rId25" cstate="print">
+                      <a:extLst>
+                        <a:ext uri="{28A0092B-C50C-407E-A947-70E740481C1C}">
+                          <a14:useLocalDpi xmlns:a14="http://schemas.microsoft.com/office/drawing/2010/main" val="0"/>
+                        </a:ext>
+                      </a:extLst>
+                    </a:blip>
+                    <a:srcRect/>
+                    <a:stretch>
+                      <a:fillRect/>
+                    </a:stretch>
+                  </pic:blipFill>
+                  <pic:spPr bwMode="auto">
+                    <a:xfrm>
+                      <a:off x="0" y="0"/>
+                      <a:ext cx="5761990" cy="2224405"/>
+                    </a:xfrm>
+                    <a:prstGeom prst="rect">
+                      <a:avLst/>
+                    </a:prstGeom>
+                    <a:noFill/>
+                    <a:ln>
+                      <a:noFill/>
+                    </a:ln>
+                  </pic:spPr>
+                </pic:pic>
+              </a:graphicData>
+            </a:graphic>
+          </wp:inline>
+        </w:drawing>
+      </w:r>
+    </w:p>
+    <w:p>
+      <w:pPr>
+        <w:jc w:val="center"/>
+        <w:rPr>
+          <w:lang w:val="en-ID"/>
+        </w:rPr>
+      </w:pPr>
+    </w:p>
+    <w:p>
+      <w:pPr>
+        <w:rPr>
+          <w:lang w:val="en-ID"/>
+        </w:rPr>
+      </w:pPr>
+      <w:r>
+        <w:rPr>
+          <w:lang w:val="en-ID"/>
+        </w:rPr>
+        <w:t xml:space="preserve">Để có thể tạo luật cho chế độ IDS Snort, ta sẽ sang Services </w:t>
+      </w:r>
+      <w:r>
+        <w:rPr>
+          <w:lang w:val="en-ID"/>
+        </w:rPr>
+        <w:sym w:font="Wingdings" w:char="F0E0"/>
+      </w:r>
+      <w:r>
+        <w:rPr>
+          <w:lang w:val="en-ID"/>
+        </w:rPr>
+        <w:t xml:space="preserve"> Snort </w:t>
+      </w:r>
+      <w:r>
+        <w:rPr>
+          <w:lang w:val="en-ID"/>
+        </w:rPr>
+        <w:sym w:font="Wingdings" w:char="F0E0"/>
+      </w:r>
+      <w:r>
+        <w:rPr>
+          <w:lang w:val="en-ID"/>
+        </w:rPr>
+        <w:t xml:space="preserve"> Interfaces</w:t>
+      </w:r>
+      <w:r>
+        <w:rPr>
+          <w:lang w:val="en-ID"/>
+        </w:rPr>
+        <w:t>.</w:t>
+      </w:r>
+    </w:p>
+    <w:p>
+      <w:pPr>
+        <w:jc w:val="center"/>
+        <w:rPr>
+          <w:lang w:val="en-ID"/>
+        </w:rPr>
+      </w:pPr>
+      <w:r>
+        <w:rPr>
+          <w:lang w:val="en-ID"/>
+        </w:rPr>
+        <w:drawing>
+          <wp:inline distT="0" distB="0" distL="0" distR="0" wp14:anchorId="13A2BE3C" wp14:editId="54D72262">
+            <wp:extent cx="5761990" cy="1288415"/>
+            <wp:effectExtent l="0" t="0" r="0" b="6985"/>
+            <wp:docPr id="990202090" name="Picture 5" descr="A screenshot of a computer&#10;&#10;AI-generated content may be incorrect."/>
+            <wp:cNvGraphicFramePr>
+              <a:graphicFrameLocks xmlns:a="http://schemas.openxmlformats.org/drawingml/2006/main" noChangeAspect="1"/>
+            </wp:cNvGraphicFramePr>
+            <a:graphic xmlns:a="http://schemas.openxmlformats.org/drawingml/2006/main">
+              <a:graphicData uri="http://schemas.openxmlformats.org/drawingml/2006/picture">
+                <pic:pic xmlns:pic="http://schemas.openxmlformats.org/drawingml/2006/picture">
+                  <pic:nvPicPr>
+                    <pic:cNvPr id="990202090" name="Picture 5" descr="A screenshot of a computer&#10;&#10;AI-generated content may be incorrect."/>
+                    <pic:cNvPicPr>
+                      <a:picLocks noChangeAspect="1" noChangeArrowheads="1"/>
+                    </pic:cNvPicPr>
+                  </pic:nvPicPr>
+                  <pic:blipFill>
+                    <a:blip r:embed="rId26" cstate="print">
+                      <a:extLst>
+                        <a:ext uri="{28A0092B-C50C-407E-A947-70E740481C1C}">
+                          <a14:useLocalDpi xmlns:a14="http://schemas.microsoft.com/office/drawing/2010/main" val="0"/>
+                        </a:ext>
+                      </a:extLst>
+                    </a:blip>
+                    <a:srcRect/>
+                    <a:stretch>
+                      <a:fillRect/>
+                    </a:stretch>
+                  </pic:blipFill>
+                  <pic:spPr bwMode="auto">
+                    <a:xfrm>
+                      <a:off x="0" y="0"/>
+                      <a:ext cx="5761990" cy="1288415"/>
+                    </a:xfrm>
+                    <a:prstGeom prst="rect">
+                      <a:avLst/>
+                    </a:prstGeom>
+                    <a:noFill/>
+                    <a:ln>
+                      <a:noFill/>
+                    </a:ln>
+                  </pic:spPr>
+                </pic:pic>
+              </a:graphicData>
+            </a:graphic>
+          </wp:inline>
+        </w:drawing>
+      </w:r>
+    </w:p>
+    <w:p>
+      <w:pPr>
+        <w:rPr>
+          <w:lang w:val="en-ID"/>
+        </w:rPr>
+      </w:pPr>
+    </w:p>
+    <w:p>
+      <w:pPr>
+        <w:rPr>
+          <w:lang w:val="en-ID"/>
+        </w:rPr>
+      </w:pPr>
+      <w:r>
+        <w:rPr>
+          <w:lang w:val="en-ID"/>
+        </w:rPr>
+        <w:t xml:space="preserve">Em sẽ tạo luật phát hiện gói tin ICMP của máy ảo attacker gửi cho máy ảo victim với thông điệp </w:t>
+      </w:r>
+      <w:r>
+        <w:rPr>
+          <w:i/>
+          <w:iCs/>
+          <w:lang w:val="en-ID"/>
+        </w:rPr>
+        <w:t>“ICMP detected 10.0.2.4”</w:t>
+      </w:r>
+      <w:r>
+        <w:rPr>
+          <w:lang w:val="en-ID"/>
+        </w:rPr>
+        <w:t>.</w:t>
+      </w:r>
+      <w:r>
+        <w:rPr>
+          <w:lang w:val="en-ID"/>
+        </w:rPr>
+        <w:t xml:space="preserve"> Sau đó, để kiểm tra luật có hoạt động thành công không</w:t>
+      </w:r>
+      <w:r>
+        <w:rPr>
+          <w:lang w:val="en-ID"/>
+        </w:rPr>
+        <w:t xml:space="preserve">, ta thử ping từ attacker sang victim, rồi qua phần Services </w:t>
+      </w:r>
+      <w:r>
+        <w:rPr>
+          <w:lang w:val="en-ID"/>
+        </w:rPr>
+        <w:sym w:font="Wingdings" w:char="F0E0"/>
+      </w:r>
+      <w:r>
+        <w:rPr>
+          <w:lang w:val="en-ID"/>
+        </w:rPr>
+        <w:t xml:space="preserve"> Snort </w:t>
+      </w:r>
+      <w:r>
+        <w:rPr>
+          <w:lang w:val="en-ID"/>
+        </w:rPr>
+        <w:sym w:font="Wingdings" w:char="F0E0"/>
+      </w:r>
+      <w:r>
+        <w:rPr>
+          <w:lang w:val="en-ID"/>
+        </w:rPr>
+        <w:t xml:space="preserve"> Alerts.</w:t>
+      </w:r>
+    </w:p>
+    <w:p>
+      <w:pPr>
+        <w:jc w:val="center"/>
+        <w:rPr>
+          <w:lang w:val="en-ID"/>
+        </w:rPr>
+      </w:pPr>
+      <w:r>
+        <w:rPr>
+          <w:lang w:val="en-ID"/>
+        </w:rPr>
+        <w:drawing>
+          <wp:inline distT="0" distB="0" distL="0" distR="0" wp14:anchorId="6EAE0628" wp14:editId="24D32FA2">
+            <wp:extent cx="5761990" cy="2103120"/>
+            <wp:effectExtent l="0" t="0" r="0" b="0"/>
+            <wp:docPr id="1192696102" name="Picture 7" descr="A screenshot of a computer&#10;&#10;AI-generated content may be incorrect."/>
+            <wp:cNvGraphicFramePr>
+              <a:graphicFrameLocks xmlns:a="http://schemas.openxmlformats.org/drawingml/2006/main" noChangeAspect="1"/>
+            </wp:cNvGraphicFramePr>
+            <a:graphic xmlns:a="http://schemas.openxmlformats.org/drawingml/2006/main">
+              <a:graphicData uri="http://schemas.openxmlformats.org/drawingml/2006/picture">
+                <pic:pic xmlns:pic="http://schemas.openxmlformats.org/drawingml/2006/picture">
+                  <pic:nvPicPr>
+                    <pic:cNvPr id="1192696102" name="Picture 7" descr="A screenshot of a computer&#10;&#10;AI-generated content may be incorrect."/>
+                    <pic:cNvPicPr>
+                      <a:picLocks noChangeAspect="1" noChangeArrowheads="1"/>
+                    </pic:cNvPicPr>
+                  </pic:nvPicPr>
+                  <pic:blipFill>
+                    <a:blip r:embed="rId27" cstate="print">
+                      <a:extLst>
+                        <a:ext uri="{28A0092B-C50C-407E-A947-70E740481C1C}">
+                          <a14:useLocalDpi xmlns:a14="http://schemas.microsoft.com/office/drawing/2010/main" val="0"/>
+                        </a:ext>
+                      </a:extLst>
+                    </a:blip>
+                    <a:srcRect/>
+                    <a:stretch>
+                      <a:fillRect/>
+                    </a:stretch>
+                  </pic:blipFill>
+                  <pic:spPr bwMode="auto">
+                    <a:xfrm>
+                      <a:off x="0" y="0"/>
+                      <a:ext cx="5761990" cy="2103120"/>
+                    </a:xfrm>
+                    <a:prstGeom prst="rect">
+                      <a:avLst/>
+                    </a:prstGeom>
+                    <a:noFill/>
+                    <a:ln>
+                      <a:noFill/>
+                    </a:ln>
+                  </pic:spPr>
+                </pic:pic>
+              </a:graphicData>
+            </a:graphic>
+          </wp:inline>
+        </w:drawing>
+      </w:r>
+    </w:p>
+    <w:p>
+      <w:pPr>
+        <w:jc w:val="center"/>
+        <w:rPr>
+          <w:lang w:val="en-ID"/>
+        </w:rPr>
+      </w:pPr>
+      <w:r>
+        <w:rPr>
+          <w:lang w:val="en-ID"/>
+        </w:rPr>
+        <w:lastRenderedPageBreak/>
+        <w:drawing>
+          <wp:inline distT="0" distB="0" distL="0" distR="0" wp14:anchorId="7BDC6C1A" wp14:editId="6CCF2C6F">
+            <wp:extent cx="5761990" cy="2840990"/>
+            <wp:effectExtent l="0" t="0" r="0" b="0"/>
+            <wp:docPr id="937072327" name="Picture 9" descr="A screenshot of a computer&#10;&#10;AI-generated content may be incorrect."/>
+            <wp:cNvGraphicFramePr>
+              <a:graphicFrameLocks xmlns:a="http://schemas.openxmlformats.org/drawingml/2006/main" noChangeAspect="1"/>
+            </wp:cNvGraphicFramePr>
+            <a:graphic xmlns:a="http://schemas.openxmlformats.org/drawingml/2006/main">
+              <a:graphicData uri="http://schemas.openxmlformats.org/drawingml/2006/picture">
+                <pic:pic xmlns:pic="http://schemas.openxmlformats.org/drawingml/2006/picture">
+                  <pic:nvPicPr>
+                    <pic:cNvPr id="937072327" name="Picture 9" descr="A screenshot of a computer&#10;&#10;AI-generated content may be incorrect."/>
+                    <pic:cNvPicPr>
+                      <a:picLocks noChangeAspect="1" noChangeArrowheads="1"/>
+                    </pic:cNvPicPr>
+                  </pic:nvPicPr>
+                  <pic:blipFill>
+                    <a:blip r:embed="rId28" cstate="print">
+                      <a:extLst>
+                        <a:ext uri="{28A0092B-C50C-407E-A947-70E740481C1C}">
+                          <a14:useLocalDpi xmlns:a14="http://schemas.microsoft.com/office/drawing/2010/main" val="0"/>
+                        </a:ext>
+                      </a:extLst>
+                    </a:blip>
+                    <a:srcRect/>
+                    <a:stretch>
+                      <a:fillRect/>
+                    </a:stretch>
+                  </pic:blipFill>
+                  <pic:spPr bwMode="auto">
+                    <a:xfrm>
+                      <a:off x="0" y="0"/>
+                      <a:ext cx="5761990" cy="2840990"/>
+                    </a:xfrm>
+                    <a:prstGeom prst="rect">
+                      <a:avLst/>
+                    </a:prstGeom>
+                    <a:noFill/>
+                    <a:ln>
+                      <a:noFill/>
+                    </a:ln>
+                  </pic:spPr>
+                </pic:pic>
+              </a:graphicData>
+            </a:graphic>
+          </wp:inline>
+        </w:drawing>
+      </w:r>
+    </w:p>
+    <w:p>
+      <w:pPr>
+        <w:jc w:val="center"/>
+        <w:rPr>
+          <w:lang w:val="en-ID"/>
+        </w:rPr>
+      </w:pPr>
+    </w:p>
+    <w:p>
+      <w:pPr>
+        <w:rPr>
+          <w:lang w:val="en-US"/>
+        </w:rPr>
+      </w:pPr>
+      <w:r>
+        <w:rPr>
+          <w:lang w:val="en-US"/>
+        </w:rPr>
+        <w:t>Ta kiểm tra tương tự với gói tin TCP khi đăng nhập trang web dvwa trên máy ảo victim được máy ảo attacker gửi đi.</w:t>
+      </w:r>
+    </w:p>
+    <w:p>
+      <w:pPr>
+        <w:jc w:val="center"/>
+        <w:rPr>
+          <w:lang w:val="en-ID"/>
+        </w:rPr>
+      </w:pPr>
+      <w:r>
+        <w:rPr>
+          <w:lang w:val="en-ID"/>
+        </w:rPr>
+        <w:drawing>
+          <wp:inline distT="0" distB="0" distL="0" distR="0" wp14:anchorId="40805FF1" wp14:editId="0AAB244B">
+            <wp:extent cx="5761990" cy="2057400"/>
+            <wp:effectExtent l="0" t="0" r="0" b="0"/>
+            <wp:docPr id="1735318333" name="Picture 11" descr="A screenshot of a computer&#10;&#10;AI-generated content may be incorrect."/>
+            <wp:cNvGraphicFramePr>
+              <a:graphicFrameLocks xmlns:a="http://schemas.openxmlformats.org/drawingml/2006/main" noChangeAspect="1"/>
+            </wp:cNvGraphicFramePr>
+            <a:graphic xmlns:a="http://schemas.openxmlformats.org/drawingml/2006/main">
+              <a:graphicData uri="http://schemas.openxmlformats.org/drawingml/2006/picture">
+                <pic:pic xmlns:pic="http://schemas.openxmlformats.org/drawingml/2006/picture">
+                  <pic:nvPicPr>
+                    <pic:cNvPr id="1735318333" name="Picture 11" descr="A screenshot of a computer&#10;&#10;AI-generated content may be incorrect."/>
+                    <pic:cNvPicPr>
+                      <a:picLocks noChangeAspect="1" noChangeArrowheads="1"/>
+                    </pic:cNvPicPr>
+                  </pic:nvPicPr>
+                  <pic:blipFill>
+                    <a:blip r:embed="rId29" cstate="print">
+                      <a:extLst>
+                        <a:ext uri="{28A0092B-C50C-407E-A947-70E740481C1C}">
+                          <a14:useLocalDpi xmlns:a14="http://schemas.microsoft.com/office/drawing/2010/main" val="0"/>
+                        </a:ext>
+                      </a:extLst>
+                    </a:blip>
+                    <a:srcRect/>
+                    <a:stretch>
+                      <a:fillRect/>
+                    </a:stretch>
+                  </pic:blipFill>
+                  <pic:spPr bwMode="auto">
+                    <a:xfrm>
+                      <a:off x="0" y="0"/>
+                      <a:ext cx="5761990" cy="2057400"/>
+                    </a:xfrm>
+                    <a:prstGeom prst="rect">
+                      <a:avLst/>
+                    </a:prstGeom>
+                    <a:noFill/>
+                    <a:ln>
+                      <a:noFill/>
+                    </a:ln>
+                  </pic:spPr>
+                </pic:pic>
+              </a:graphicData>
+            </a:graphic>
+          </wp:inline>
+        </w:drawing>
+      </w:r>
+    </w:p>
+    <w:p>
+      <w:pPr>
+        <w:jc w:val="center"/>
+        <w:rPr>
+          <w:lang w:val="en-ID"/>
+        </w:rPr>
+      </w:pPr>
+      <w:r>
+        <w:rPr>
+          <w:lang w:val="en-ID"/>
+        </w:rPr>
+        <w:drawing>
+          <wp:inline distT="0" distB="0" distL="0" distR="0" wp14:anchorId="3EE1857D" wp14:editId="6DF4EB9B">
+            <wp:extent cx="5761990" cy="2300605"/>
+            <wp:effectExtent l="0" t="0" r="0" b="4445"/>
+            <wp:docPr id="921570328" name="Picture 13" descr="A screenshot of a computer&#10;&#10;AI-generated content may be incorrect."/>
+            <wp:cNvGraphicFramePr>
+              <a:graphicFrameLocks xmlns:a="http://schemas.openxmlformats.org/drawingml/2006/main" noChangeAspect="1"/>
+            </wp:cNvGraphicFramePr>
+            <a:graphic xmlns:a="http://schemas.openxmlformats.org/drawingml/2006/main">
+              <a:graphicData uri="http://schemas.openxmlformats.org/drawingml/2006/picture">
+                <pic:pic xmlns:pic="http://schemas.openxmlformats.org/drawingml/2006/picture">
+                  <pic:nvPicPr>
+                    <pic:cNvPr id="921570328" name="Picture 13" descr="A screenshot of a computer&#10;&#10;AI-generated content may be incorrect."/>
+                    <pic:cNvPicPr>
+                      <a:picLocks noChangeAspect="1" noChangeArrowheads="1"/>
+                    </pic:cNvPicPr>
+                  </pic:nvPicPr>
+                  <pic:blipFill>
+                    <a:blip r:embed="rId30" cstate="print">
+                      <a:extLst>
+                        <a:ext uri="{28A0092B-C50C-407E-A947-70E740481C1C}">
+                          <a14:useLocalDpi xmlns:a14="http://schemas.microsoft.com/office/drawing/2010/main" val="0"/>
+                        </a:ext>
+                      </a:extLst>
+                    </a:blip>
+                    <a:srcRect/>
+                    <a:stretch>
+                      <a:fillRect/>
+                    </a:stretch>
+                  </pic:blipFill>
+                  <pic:spPr bwMode="auto">
+                    <a:xfrm>
+                      <a:off x="0" y="0"/>
+                      <a:ext cx="5761990" cy="2300605"/>
+                    </a:xfrm>
+                    <a:prstGeom prst="rect">
+                      <a:avLst/>
+                    </a:prstGeom>
+                    <a:noFill/>
+                    <a:ln>
+                      <a:noFill/>
+                    </a:ln>
+                  </pic:spPr>
+                </pic:pic>
+              </a:graphicData>
+            </a:graphic>
+          </wp:inline>
+        </w:drawing>
+      </w:r>
+    </w:p>
+    <w:p>
+      <w:pPr>
+        <w:rPr>
+          <w:lang w:val="en-ID"/>
+        </w:rPr>
+      </w:pPr>
+    </w:p>
+    <w:p>
+      <w:pPr>
+        <w:rPr>
+          <w:lang w:val="en-ID"/>
+        </w:rPr>
+      </w:pPr>
+      <w:r>
+        <w:rPr>
+          <w:lang w:val="en-ID"/>
+        </w:rPr>
+        <w:lastRenderedPageBreak/>
+        <w:t>Ngoài ra, ta có thể xuất file .pcap từ pfsense để có thể lấy gói tin đó cho Wireshark phân tích nội dung.</w:t>
+      </w:r>
+      <w:r>
+        <w:rPr>
+          <w:lang w:val="en-ID"/>
+        </w:rPr>
+        <w:t xml:space="preserve"> Đầu tiên, ta vào Diagnostics </w:t>
+      </w:r>
+      <w:r>
+        <w:rPr>
+          <w:lang w:val="en-ID"/>
+        </w:rPr>
+        <w:sym w:font="Wingdings" w:char="F0E0"/>
+      </w:r>
+      <w:r>
+        <w:rPr>
+          <w:lang w:val="en-ID"/>
+        </w:rPr>
+        <w:t xml:space="preserve"> Packet Capture</w:t>
+      </w:r>
+      <w:r>
+        <w:rPr>
+          <w:lang w:val="en-ID"/>
+        </w:rPr>
+        <w:t xml:space="preserve"> và chọn </w:t>
+      </w:r>
+      <w:r>
+        <w:rPr>
+          <w:i/>
+          <w:iCs/>
+          <w:lang w:val="en-ID"/>
+        </w:rPr>
+        <w:t>Start</w:t>
+      </w:r>
+      <w:r>
+        <w:rPr>
+          <w:lang w:val="en-ID"/>
+        </w:rPr>
+        <w:t xml:space="preserve"> để pfsense bắt đầu lắng nghe.</w:t>
+      </w:r>
+      <w:r>
+        <w:rPr>
+          <w:lang w:val="en-ID"/>
+        </w:rPr>
+        <w:t xml:space="preserve"> </w:t>
+      </w:r>
+    </w:p>
+    <w:p>
+      <w:pPr>
+        <w:jc w:val="center"/>
+        <w:rPr>
+          <w:lang w:val="en-ID"/>
+        </w:rPr>
+      </w:pPr>
+      <w:r>
+        <w:rPr>
+          <w:lang w:val="en-ID"/>
+        </w:rPr>
+        <w:drawing>
+          <wp:inline distT="0" distB="0" distL="0" distR="0" wp14:anchorId="3758E5C2" wp14:editId="1F53CE64">
+            <wp:extent cx="5761990" cy="2439035"/>
+            <wp:effectExtent l="0" t="0" r="0" b="0"/>
+            <wp:docPr id="529109134" name="Picture 15" descr="A screenshot of a computer&#10;&#10;AI-generated content may be incorrect."/>
+            <wp:cNvGraphicFramePr>
+              <a:graphicFrameLocks xmlns:a="http://schemas.openxmlformats.org/drawingml/2006/main" noChangeAspect="1"/>
+            </wp:cNvGraphicFramePr>
+            <a:graphic xmlns:a="http://schemas.openxmlformats.org/drawingml/2006/main">
+              <a:graphicData uri="http://schemas.openxmlformats.org/drawingml/2006/picture">
+                <pic:pic xmlns:pic="http://schemas.openxmlformats.org/drawingml/2006/picture">
+                  <pic:nvPicPr>
+                    <pic:cNvPr id="529109134" name="Picture 15" descr="A screenshot of a computer&#10;&#10;AI-generated content may be incorrect."/>
+                    <pic:cNvPicPr>
+                      <a:picLocks noChangeAspect="1" noChangeArrowheads="1"/>
+                    </pic:cNvPicPr>
+                  </pic:nvPicPr>
+                  <pic:blipFill>
+                    <a:blip r:embed="rId31" cstate="print">
+                      <a:extLst>
+                        <a:ext uri="{28A0092B-C50C-407E-A947-70E740481C1C}">
+                          <a14:useLocalDpi xmlns:a14="http://schemas.microsoft.com/office/drawing/2010/main" val="0"/>
+                        </a:ext>
+                      </a:extLst>
+                    </a:blip>
+                    <a:srcRect/>
+                    <a:stretch>
+                      <a:fillRect/>
+                    </a:stretch>
+                  </pic:blipFill>
+                  <pic:spPr bwMode="auto">
+                    <a:xfrm>
+                      <a:off x="0" y="0"/>
+                      <a:ext cx="5761990" cy="2439035"/>
+                    </a:xfrm>
+                    <a:prstGeom prst="rect">
+                      <a:avLst/>
+                    </a:prstGeom>
+                    <a:noFill/>
+                    <a:ln>
+                      <a:noFill/>
+                    </a:ln>
+                  </pic:spPr>
+                </pic:pic>
+              </a:graphicData>
+            </a:graphic>
+          </wp:inline>
+        </w:drawing>
+      </w:r>
+    </w:p>
+    <w:p>
+      <w:pPr>
+        <w:rPr>
+          <w:lang w:val="en-ID"/>
+        </w:rPr>
+      </w:pPr>
+    </w:p>
+    <w:p>
+      <w:pPr>
+        <w:rPr>
+          <w:lang w:val="en-ID"/>
+        </w:rPr>
+      </w:pPr>
+      <w:r>
+        <w:rPr>
+          <w:lang w:val="en-ID"/>
+        </w:rPr>
+        <w:t>Sau đó ta đăng nhập vào dvwa từ máy attacker.</w:t>
+      </w:r>
+    </w:p>
+    <w:p>
+      <w:pPr>
+        <w:jc w:val="center"/>
+        <w:rPr>
+          <w:lang w:val="en-ID"/>
+        </w:rPr>
+      </w:pPr>
+      <w:r>
+        <w:rPr>
+          <w:lang w:val="en-ID"/>
+        </w:rPr>
+        <w:lastRenderedPageBreak/>
+        <w:drawing>
+          <wp:inline distT="0" distB="0" distL="0" distR="0" wp14:anchorId="36033E64" wp14:editId="3A61BA2C">
+            <wp:extent cx="5761990" cy="5445125"/>
+            <wp:effectExtent l="0" t="0" r="0" b="3175"/>
+            <wp:docPr id="504132135" name="Picture 1" descr="A screenshot of a computer&#10;&#10;AI-generated content may be incorrect."/>
+            <wp:cNvGraphicFramePr>
+              <a:graphicFrameLocks xmlns:a="http://schemas.openxmlformats.org/drawingml/2006/main" noChangeAspect="1"/>
+            </wp:cNvGraphicFramePr>
+            <a:graphic xmlns:a="http://schemas.openxmlformats.org/drawingml/2006/main">
+              <a:graphicData uri="http://schemas.openxmlformats.org/drawingml/2006/picture">
+                <pic:pic xmlns:pic="http://schemas.openxmlformats.org/drawingml/2006/picture">
+                  <pic:nvPicPr>
+                    <pic:cNvPr id="504132135" name="Picture 1" descr="A screenshot of a computer&#10;&#10;AI-generated content may be incorrect."/>
+                    <pic:cNvPicPr/>
+                  </pic:nvPicPr>
+                  <pic:blipFill>
+                    <a:blip r:embed="rId32"/>
+                    <a:stretch>
+                      <a:fillRect/>
+                    </a:stretch>
+                  </pic:blipFill>
+                  <pic:spPr>
+                    <a:xfrm>
+                      <a:off x="0" y="0"/>
+                      <a:ext cx="5761990" cy="5445125"/>
+                    </a:xfrm>
+                    <a:prstGeom prst="rect">
+                      <a:avLst/>
+                    </a:prstGeom>
+                  </pic:spPr>
+                </pic:pic>
+              </a:graphicData>
+            </a:graphic>
+          </wp:inline>
+        </w:drawing>
+      </w:r>
+    </w:p>
+    <w:p>
+      <w:pPr>
+        <w:jc w:val="center"/>
+        <w:rPr>
+          <w:lang w:val="en-US"/>
+        </w:rPr>
+      </w:pPr>
+    </w:p>
+    <w:p>
+      <w:pPr>
+        <w:rPr>
+          <w:lang w:val="en-US"/>
+        </w:rPr>
+      </w:pPr>
+      <w:r>
+        <w:rPr>
+          <w:lang w:val="en-US"/>
+        </w:rPr>
+        <w:t xml:space="preserve">Cuối cùng chọn chọn </w:t>
+      </w:r>
+      <w:r>
+        <w:rPr>
+          <w:i/>
+          <w:iCs/>
+          <w:lang w:val="en-US"/>
+        </w:rPr>
+        <w:t xml:space="preserve">Stop </w:t>
+      </w:r>
+      <w:r>
+        <w:rPr>
+          <w:lang w:val="en-US"/>
+        </w:rPr>
+        <w:t>để có thể xuất gói .pcap và mở nó bằng Wireshark.</w:t>
+      </w:r>
+    </w:p>
+    <w:p>
+      <w:pPr>
+        <w:jc w:val="center"/>
+        <w:rPr>
+          <w:lang w:val="en-ID"/>
+        </w:rPr>
+      </w:pPr>
+      <w:r>
+        <w:rPr>
+          <w:lang w:val="en-ID"/>
+        </w:rPr>
+        <w:drawing>
+          <wp:inline distT="0" distB="0" distL="0" distR="0" wp14:anchorId="68AFC023" wp14:editId="23FBF45E">
+            <wp:extent cx="5761990" cy="1991360"/>
+            <wp:effectExtent l="0" t="0" r="0" b="8890"/>
+            <wp:docPr id="358738489" name="Picture 17" descr="A screenshot of a computer&#10;&#10;AI-generated content may be incorrect."/>
+            <wp:cNvGraphicFramePr>
+              <a:graphicFrameLocks xmlns:a="http://schemas.openxmlformats.org/drawingml/2006/main" noChangeAspect="1"/>
+            </wp:cNvGraphicFramePr>
+            <a:graphic xmlns:a="http://schemas.openxmlformats.org/drawingml/2006/main">
+              <a:graphicData uri="http://schemas.openxmlformats.org/drawingml/2006/picture">
+                <pic:pic xmlns:pic="http://schemas.openxmlformats.org/drawingml/2006/picture">
+                  <pic:nvPicPr>
+                    <pic:cNvPr id="358738489" name="Picture 17" descr="A screenshot of a computer&#10;&#10;AI-generated content may be incorrect."/>
+                    <pic:cNvPicPr>
+                      <a:picLocks noChangeAspect="1" noChangeArrowheads="1"/>
+                    </pic:cNvPicPr>
+                  </pic:nvPicPr>
+                  <pic:blipFill>
+                    <a:blip r:embed="rId33" cstate="print">
+                      <a:extLst>
+                        <a:ext uri="{28A0092B-C50C-407E-A947-70E740481C1C}">
+                          <a14:useLocalDpi xmlns:a14="http://schemas.microsoft.com/office/drawing/2010/main" val="0"/>
+                        </a:ext>
+                      </a:extLst>
+                    </a:blip>
+                    <a:srcRect/>
+                    <a:stretch>
+                      <a:fillRect/>
+                    </a:stretch>
+                  </pic:blipFill>
+                  <pic:spPr bwMode="auto">
+                    <a:xfrm>
+                      <a:off x="0" y="0"/>
+                      <a:ext cx="5761990" cy="1991360"/>
+                    </a:xfrm>
+                    <a:prstGeom prst="rect">
+                      <a:avLst/>
+                    </a:prstGeom>
+                    <a:noFill/>
+                    <a:ln>
+                      <a:noFill/>
+                    </a:ln>
+                  </pic:spPr>
+                </pic:pic>
+              </a:graphicData>
+            </a:graphic>
+          </wp:inline>
+        </w:drawing>
+      </w:r>
+    </w:p>
+    <w:p>
+      <w:pPr>
+        <w:jc w:val="center"/>
+        <w:rPr>
           <w:lang w:val="en-US"/>
         </w:rPr>
       </w:pPr>
@@ -1796,6 +2945,119 @@
     </w:lvl>
   </w:abstractNum>
   <w:abstractNum w:abstractNumId="1" w15:restartNumberingAfterBreak="0">
+    <w:nsid w:val="2EA95534"/>
+    <w:multiLevelType w:val="hybridMultilevel"/>
+    <w:tmpl w:val="0458F2F4"/>
+    <w:lvl w:ilvl="0" w:tplc="14E621EA">
+      <w:start w:val="1"/>
+      <w:numFmt w:val="bullet"/>
+      <w:lvlText w:val=""/>
+      <w:lvlJc w:val="left"/>
+      <w:pPr>
+        <w:ind w:left="720" w:hanging="360"/>
+      </w:pPr>
+      <w:rPr>
+        <w:rFonts w:ascii="Symbol" w:hAnsi="Symbol" w:hint="default"/>
+      </w:rPr>
+    </w:lvl>
+    <w:lvl w:ilvl="1" w:tplc="38090003" w:tentative="1">
+      <w:start w:val="1"/>
+      <w:numFmt w:val="bullet"/>
+      <w:lvlText w:val="o"/>
+      <w:lvlJc w:val="left"/>
+      <w:pPr>
+        <w:ind w:left="1440" w:hanging="360"/>
+      </w:pPr>
+      <w:rPr>
+        <w:rFonts w:ascii="Courier New" w:hAnsi="Courier New" w:cs="Courier New" w:hint="default"/>
+      </w:rPr>
+    </w:lvl>
+    <w:lvl w:ilvl="2" w:tplc="38090005" w:tentative="1">
+      <w:start w:val="1"/>
+      <w:numFmt w:val="bullet"/>
+      <w:lvlText w:val=""/>
+      <w:lvlJc w:val="left"/>
+      <w:pPr>
+        <w:ind w:left="2160" w:hanging="360"/>
+      </w:pPr>
+      <w:rPr>
+        <w:rFonts w:ascii="Wingdings" w:hAnsi="Wingdings" w:hint="default"/>
+      </w:rPr>
+    </w:lvl>
+    <w:lvl w:ilvl="3" w:tplc="38090001" w:tentative="1">
+      <w:start w:val="1"/>
+      <w:numFmt w:val="bullet"/>
+      <w:lvlText w:val=""/>
+      <w:lvlJc w:val="left"/>
+      <w:pPr>
+        <w:ind w:left="2880" w:hanging="360"/>
+      </w:pPr>
+      <w:rPr>
+        <w:rFonts w:ascii="Symbol" w:hAnsi="Symbol" w:hint="default"/>
+      </w:rPr>
+    </w:lvl>
+    <w:lvl w:ilvl="4" w:tplc="38090003" w:tentative="1">
+      <w:start w:val="1"/>
+      <w:numFmt w:val="bullet"/>
+      <w:lvlText w:val="o"/>
+      <w:lvlJc w:val="left"/>
+      <w:pPr>
+        <w:ind w:left="3600" w:hanging="360"/>
+      </w:pPr>
+      <w:rPr>
+        <w:rFonts w:ascii="Courier New" w:hAnsi="Courier New" w:cs="Courier New" w:hint="default"/>
+      </w:rPr>
+    </w:lvl>
+    <w:lvl w:ilvl="5" w:tplc="38090005" w:tentative="1">
+      <w:start w:val="1"/>
+      <w:numFmt w:val="bullet"/>
+      <w:lvlText w:val=""/>
+      <w:lvlJc w:val="left"/>
+      <w:pPr>
+        <w:ind w:left="4320" w:hanging="360"/>
+      </w:pPr>
+      <w:rPr>
+        <w:rFonts w:ascii="Wingdings" w:hAnsi="Wingdings" w:hint="default"/>
+      </w:rPr>
+    </w:lvl>
+    <w:lvl w:ilvl="6" w:tplc="38090001" w:tentative="1">
+      <w:start w:val="1"/>
+      <w:numFmt w:val="bullet"/>
+      <w:lvlText w:val=""/>
+      <w:lvlJc w:val="left"/>
+      <w:pPr>
+        <w:ind w:left="5040" w:hanging="360"/>
+      </w:pPr>
+      <w:rPr>
+        <w:rFonts w:ascii="Symbol" w:hAnsi="Symbol" w:hint="default"/>
+      </w:rPr>
+    </w:lvl>
+    <w:lvl w:ilvl="7" w:tplc="38090003" w:tentative="1">
+      <w:start w:val="1"/>
+      <w:numFmt w:val="bullet"/>
+      <w:lvlText w:val="o"/>
+      <w:lvlJc w:val="left"/>
+      <w:pPr>
+        <w:ind w:left="5760" w:hanging="360"/>
+      </w:pPr>
+      <w:rPr>
+        <w:rFonts w:ascii="Courier New" w:hAnsi="Courier New" w:cs="Courier New" w:hint="default"/>
+      </w:rPr>
+    </w:lvl>
+    <w:lvl w:ilvl="8" w:tplc="38090005" w:tentative="1">
+      <w:start w:val="1"/>
+      <w:numFmt w:val="bullet"/>
+      <w:lvlText w:val=""/>
+      <w:lvlJc w:val="left"/>
+      <w:pPr>
+        <w:ind w:left="6480" w:hanging="360"/>
+      </w:pPr>
+      <w:rPr>
+        <w:rFonts w:ascii="Wingdings" w:hAnsi="Wingdings" w:hint="default"/>
+      </w:rPr>
+    </w:lvl>
+  </w:abstractNum>
+  <w:abstractNum w:abstractNumId="2" w15:restartNumberingAfterBreak="0">
     <w:nsid w:val="4229519C"/>
     <w:multiLevelType w:val="hybridMultilevel"/>
     <w:tmpl w:val="54000326"/>
@@ -1881,7 +3143,7 @@
       </w:pPr>
     </w:lvl>
   </w:abstractNum>
-  <w:abstractNum w:abstractNumId="2" w15:restartNumberingAfterBreak="0">
+  <w:abstractNum w:abstractNumId="3" w15:restartNumberingAfterBreak="0">
     <w:nsid w:val="5B616B20"/>
     <w:multiLevelType w:val="hybridMultilevel"/>
     <w:tmpl w:val="7C00862A"/>
@@ -1970,7 +3232,7 @@
       </w:pPr>
     </w:lvl>
   </w:abstractNum>
-  <w:abstractNum w:abstractNumId="3" w15:restartNumberingAfterBreak="0">
+  <w:abstractNum w:abstractNumId="4" w15:restartNumberingAfterBreak="0">
     <w:nsid w:val="615422F9"/>
     <w:multiLevelType w:val="multilevel"/>
     <w:tmpl w:val="DF0C7A04"/>
@@ -2119,7 +3381,7 @@
       </w:rPr>
     </w:lvl>
   </w:abstractNum>
-  <w:abstractNum w:abstractNumId="4" w15:restartNumberingAfterBreak="0">
+  <w:abstractNum w:abstractNumId="5" w15:restartNumberingAfterBreak="0">
     <w:nsid w:val="72127C21"/>
     <w:multiLevelType w:val="hybridMultilevel"/>
     <w:tmpl w:val="CB340420"/>
@@ -2206,19 +3468,22 @@
     </w:lvl>
   </w:abstractNum>
   <w:num w:numId="1" w16cid:durableId="1195727255">
-    <w:abstractNumId w:val="1"/>
+    <w:abstractNumId w:val="2"/>
   </w:num>
   <w:num w:numId="2" w16cid:durableId="1903445081">
-    <w:abstractNumId w:val="2"/>
+    <w:abstractNumId w:val="3"/>
   </w:num>
   <w:num w:numId="3" w16cid:durableId="1289698799">
     <w:abstractNumId w:val="0"/>
   </w:num>
   <w:num w:numId="4" w16cid:durableId="1049571890">
+    <w:abstractNumId w:val="5"/>
+  </w:num>
+  <w:num w:numId="5" w16cid:durableId="642007286">
     <w:abstractNumId w:val="4"/>
   </w:num>
-  <w:num w:numId="5" w16cid:durableId="642007286">
-    <w:abstractNumId w:val="3"/>
+  <w:num w:numId="6" w16cid:durableId="1148203795">
+    <w:abstractNumId w:val="1"/>
   </w:num>
   <w:numIdMacAtCleanup w:val="2"/>
 </w:numbering>
@@ -2744,7 +4009,6 @@
   <w:style w:type="character" w:default="1" w:styleId="DefaultParagraphFont">
     <w:name w:val="Default Paragraph Font"/>
     <w:uiPriority w:val="1"/>
-    <w:semiHidden/>
     <w:unhideWhenUsed/>
   </w:style>
   <w:style w:type="table" w:default="1" w:styleId="TableNormal">

</xml_diff>